<commit_message>
dry and fix tests
Co-authored-by: nirhersh <nirhersh@users.noreply.github.com>
</commit_message>
<xml_diff>
--- a/dry_for_wet_1.docx
+++ b/dry_for_wet_1.docx
@@ -155,8 +155,19 @@
           <w:szCs w:val="28"/>
           <w:rtl/>
         </w:rPr>
-        <w:t>שדה המידע של העץ הוא טמפלייטי</w:t>
-      </w:r>
+        <w:t xml:space="preserve">שדה המידע של העץ הוא </w:t>
+      </w:r>
+      <w:proofErr w:type="spellStart"/>
+      <w:r>
+        <w:rPr>
+          <w:rFonts w:hint="cs"/>
+          <w:sz w:val="28"/>
+          <w:szCs w:val="28"/>
+          <w:rtl/>
+        </w:rPr>
+        <w:t>טמפלייטי</w:t>
+      </w:r>
+      <w:proofErr w:type="spellEnd"/>
       <w:r>
         <w:rPr>
           <w:rFonts w:hint="cs"/>
@@ -217,7 +228,6 @@
     <w:p>
       <w:pPr>
         <w:rPr>
-          <w:rFonts w:hint="cs"/>
           <w:sz w:val="28"/>
           <w:szCs w:val="28"/>
           <w:rtl/>
@@ -318,6 +328,7 @@
         </w:rPr>
         <w:t>מצביע ל</w:t>
       </w:r>
+      <w:proofErr w:type="spellStart"/>
       <w:r>
         <w:rPr>
           <w:sz w:val="28"/>
@@ -325,6 +336,7 @@
         </w:rPr>
         <w:t>top_scorer</w:t>
       </w:r>
+      <w:proofErr w:type="spellEnd"/>
       <w:r>
         <w:rPr>
           <w:rFonts w:hint="cs"/>
@@ -449,17 +461,15 @@
       <w:pPr>
         <w:ind w:left="360"/>
         <w:rPr>
-          <w:rFonts w:hint="cs"/>
-          <w:sz w:val="28"/>
-          <w:szCs w:val="28"/>
-          <w:rtl/>
-        </w:rPr>
-      </w:pPr>
-    </w:p>
-    <w:p>
-      <w:pPr>
-        <w:rPr>
-          <w:rFonts w:hint="cs"/>
+          <w:sz w:val="28"/>
+          <w:szCs w:val="28"/>
+          <w:rtl/>
+        </w:rPr>
+      </w:pPr>
+    </w:p>
+    <w:p>
+      <w:pPr>
+        <w:rPr>
           <w:b/>
           <w:bCs/>
           <w:sz w:val="32"/>
@@ -521,15 +531,27 @@
         </w:rPr>
         <w:t xml:space="preserve"> </w:t>
       </w:r>
-      <w:r>
-        <w:rPr>
-          <w:b/>
-          <w:bCs/>
-          <w:sz w:val="32"/>
-          <w:szCs w:val="32"/>
-          <w:u w:val="single"/>
-        </w:rPr>
-        <w:t>World_cup_t()</w:t>
+      <w:proofErr w:type="spellStart"/>
+      <w:r>
+        <w:rPr>
+          <w:b/>
+          <w:bCs/>
+          <w:sz w:val="32"/>
+          <w:szCs w:val="32"/>
+          <w:u w:val="single"/>
+        </w:rPr>
+        <w:t>World_cup_t</w:t>
+      </w:r>
+      <w:proofErr w:type="spellEnd"/>
+      <w:r>
+        <w:rPr>
+          <w:b/>
+          <w:bCs/>
+          <w:sz w:val="32"/>
+          <w:szCs w:val="32"/>
+          <w:u w:val="single"/>
+        </w:rPr>
+        <w:t>()</w:t>
       </w:r>
     </w:p>
     <w:p>
@@ -556,7 +578,102 @@
           <w:szCs w:val="32"/>
           <w:u w:val="single"/>
         </w:rPr>
-        <w:t>~world_cup_t()</w:t>
+        <w:t>~</w:t>
+      </w:r>
+      <w:proofErr w:type="spellStart"/>
+      <w:r>
+        <w:rPr>
+          <w:b/>
+          <w:bCs/>
+          <w:sz w:val="32"/>
+          <w:szCs w:val="32"/>
+          <w:u w:val="single"/>
+        </w:rPr>
+        <w:t>world_cup_t</w:t>
+      </w:r>
+      <w:proofErr w:type="spellEnd"/>
+      <w:r>
+        <w:rPr>
+          <w:b/>
+          <w:bCs/>
+          <w:sz w:val="32"/>
+          <w:szCs w:val="32"/>
+          <w:u w:val="single"/>
+        </w:rPr>
+        <w:t>()</w:t>
+      </w:r>
+    </w:p>
+    <w:p>
+      <w:pPr>
+        <w:pStyle w:val="a3"/>
+        <w:ind w:left="360"/>
+        <w:rPr>
+          <w:rFonts w:hint="cs"/>
+          <w:sz w:val="28"/>
+          <w:szCs w:val="28"/>
+          <w:rtl/>
+        </w:rPr>
+      </w:pPr>
+      <w:r>
+        <w:rPr>
+          <w:rFonts w:hint="cs"/>
+          <w:sz w:val="28"/>
+          <w:szCs w:val="28"/>
+          <w:rtl/>
+        </w:rPr>
+        <w:t xml:space="preserve">עלינו למחוק את כל </w:t>
+      </w:r>
+      <w:r>
+        <w:rPr>
+          <w:rFonts w:hint="cs"/>
+          <w:sz w:val="28"/>
+          <w:szCs w:val="28"/>
+          <w:rtl/>
+        </w:rPr>
+        <w:t>השחקנים, קבוצות ו</w:t>
+      </w:r>
+      <w:r>
+        <w:rPr>
+          <w:sz w:val="28"/>
+          <w:szCs w:val="28"/>
+        </w:rPr>
+        <w:t>nodes</w:t>
+      </w:r>
+      <w:r>
+        <w:rPr>
+          <w:rFonts w:hint="cs"/>
+          <w:sz w:val="28"/>
+          <w:szCs w:val="28"/>
+          <w:rtl/>
+        </w:rPr>
+        <w:t xml:space="preserve"> שנוצרו.</w:t>
+      </w:r>
+      <w:r>
+        <w:rPr>
+          <w:rFonts w:hint="cs"/>
+          <w:sz w:val="28"/>
+          <w:szCs w:val="28"/>
+          <w:rtl/>
+        </w:rPr>
+        <w:t xml:space="preserve"> מחיקת העצים נעשית ע"י ההורס של מחלקת </w:t>
+      </w:r>
+      <w:proofErr w:type="spellStart"/>
+      <w:r>
+        <w:rPr>
+          <w:sz w:val="28"/>
+          <w:szCs w:val="28"/>
+        </w:rPr>
+        <w:t>AVLTree</w:t>
+      </w:r>
+      <w:proofErr w:type="spellEnd"/>
+      <w:r>
+        <w:rPr>
+          <w:rFonts w:hint="cs"/>
+          <w:sz w:val="28"/>
+          <w:szCs w:val="28"/>
+          <w:rtl/>
+        </w:rPr>
+        <w:t xml:space="preserve"> </w:t>
       </w:r>
     </w:p>
     <w:p>
@@ -575,16 +692,54 @@
           <w:u w:val="single"/>
         </w:rPr>
       </w:pPr>
-      <w:r>
-        <w:rPr>
-          <w:b/>
-          <w:bCs/>
-          <w:sz w:val="32"/>
-          <w:szCs w:val="32"/>
-          <w:u w:val="single"/>
-        </w:rPr>
-        <w:t>Add_team:</w:t>
-      </w:r>
+      <w:proofErr w:type="spellStart"/>
+      <w:r>
+        <w:rPr>
+          <w:b/>
+          <w:bCs/>
+          <w:sz w:val="32"/>
+          <w:szCs w:val="32"/>
+          <w:u w:val="single"/>
+        </w:rPr>
+        <w:t>Add_team</w:t>
+      </w:r>
+      <w:proofErr w:type="spellEnd"/>
+      <w:r>
+        <w:rPr>
+          <w:b/>
+          <w:bCs/>
+          <w:sz w:val="32"/>
+          <w:szCs w:val="32"/>
+          <w:u w:val="single"/>
+        </w:rPr>
+        <w:t>()</w:t>
+      </w:r>
+    </w:p>
+    <w:p>
+      <w:pPr>
+        <w:rPr>
+          <w:sz w:val="28"/>
+          <w:szCs w:val="28"/>
+          <w:rtl/>
+        </w:rPr>
+      </w:pPr>
+      <w:r>
+        <w:rPr>
+          <w:rFonts w:hint="cs"/>
+          <w:sz w:val="28"/>
+          <w:szCs w:val="28"/>
+          <w:rtl/>
+        </w:rPr>
+        <w:t>חיפוש וסיבוכיות</w:t>
+      </w:r>
+    </w:p>
+    <w:p>
+      <w:pPr>
+        <w:rPr>
+          <w:sz w:val="28"/>
+          <w:szCs w:val="28"/>
+        </w:rPr>
+      </w:pPr>
     </w:p>
     <w:p>
       <w:pPr>
@@ -678,7 +833,6 @@
         <w:pStyle w:val="a3"/>
         <w:ind w:left="360"/>
         <w:rPr>
-          <w:rFonts w:hint="cs"/>
           <w:sz w:val="28"/>
           <w:szCs w:val="28"/>
           <w:rtl/>
@@ -701,15 +855,27 @@
           <w:u w:val="single"/>
         </w:rPr>
       </w:pPr>
-      <w:r>
-        <w:rPr>
-          <w:b/>
-          <w:bCs/>
-          <w:sz w:val="32"/>
-          <w:szCs w:val="32"/>
-          <w:u w:val="single"/>
-        </w:rPr>
-        <w:t>Remove_team()</w:t>
+      <w:proofErr w:type="spellStart"/>
+      <w:r>
+        <w:rPr>
+          <w:b/>
+          <w:bCs/>
+          <w:sz w:val="32"/>
+          <w:szCs w:val="32"/>
+          <w:u w:val="single"/>
+        </w:rPr>
+        <w:t>Remove_team</w:t>
+      </w:r>
+      <w:proofErr w:type="spellEnd"/>
+      <w:r>
+        <w:rPr>
+          <w:b/>
+          <w:bCs/>
+          <w:sz w:val="32"/>
+          <w:szCs w:val="32"/>
+          <w:u w:val="single"/>
+        </w:rPr>
+        <w:t>()</w:t>
       </w:r>
     </w:p>
     <w:p>
@@ -866,15 +1032,28 @@
           <w:u w:val="single"/>
         </w:rPr>
       </w:pPr>
-      <w:r>
-        <w:rPr>
-          <w:b/>
-          <w:bCs/>
-          <w:sz w:val="32"/>
-          <w:szCs w:val="32"/>
-          <w:u w:val="single"/>
-        </w:rPr>
-        <w:t>Add_player:</w:t>
+      <w:proofErr w:type="spellStart"/>
+      <w:r>
+        <w:rPr>
+          <w:b/>
+          <w:bCs/>
+          <w:sz w:val="32"/>
+          <w:szCs w:val="32"/>
+          <w:u w:val="single"/>
+        </w:rPr>
+        <w:lastRenderedPageBreak/>
+        <w:t>Add_player</w:t>
+      </w:r>
+      <w:proofErr w:type="spellEnd"/>
+      <w:r>
+        <w:rPr>
+          <w:b/>
+          <w:bCs/>
+          <w:sz w:val="32"/>
+          <w:szCs w:val="32"/>
+          <w:u w:val="single"/>
+        </w:rPr>
+        <w:t>:</w:t>
       </w:r>
     </w:p>
     <w:p>
@@ -1064,7 +1243,6 @@
           <w:szCs w:val="28"/>
           <w:rtl/>
         </w:rPr>
-        <w:lastRenderedPageBreak/>
         <w:t>עץ השחקנים של הקבוצה שלו (</w:t>
       </w:r>
       <w:r>
@@ -1214,16 +1392,7 @@
           <w:szCs w:val="28"/>
           <w:rtl/>
         </w:rPr>
-        <w:t xml:space="preserve"> הוא מספר הקבוצות הכשירות לשחק, </w:t>
-      </w:r>
-      <w:r>
-        <w:rPr>
-          <w:rFonts w:hint="cs"/>
-          <w:sz w:val="28"/>
-          <w:szCs w:val="28"/>
-          <w:rtl/>
-        </w:rPr>
-        <w:t>כך ש</w:t>
+        <w:t xml:space="preserve"> הוא מספר הקבוצות הכשירות לשחק, כך ש</w:t>
       </w:r>
       <w:r>
         <w:rPr>
@@ -1306,6 +1475,7 @@
         </w:rPr>
         <w:t>ל</w:t>
       </w:r>
+      <w:proofErr w:type="spellStart"/>
       <w:r>
         <w:rPr>
           <w:sz w:val="28"/>
@@ -1313,6 +1483,7 @@
         </w:rPr>
         <w:t>top_scorer</w:t>
       </w:r>
+      <w:proofErr w:type="spellEnd"/>
       <w:r>
         <w:rPr>
           <w:rFonts w:hint="cs"/>
@@ -1546,21 +1717,32 @@
           <w:u w:val="single"/>
         </w:rPr>
       </w:pPr>
-      <w:r>
-        <w:rPr>
-          <w:b/>
-          <w:bCs/>
-          <w:sz w:val="32"/>
-          <w:szCs w:val="32"/>
-          <w:u w:val="single"/>
-        </w:rPr>
-        <w:t>Remove_player:</w:t>
-      </w:r>
-    </w:p>
-    <w:p>
-      <w:pPr>
-        <w:rPr>
-          <w:rFonts w:hint="cs"/>
+      <w:proofErr w:type="spellStart"/>
+      <w:r>
+        <w:rPr>
+          <w:b/>
+          <w:bCs/>
+          <w:sz w:val="32"/>
+          <w:szCs w:val="32"/>
+          <w:u w:val="single"/>
+        </w:rPr>
+        <w:t>Remove_player</w:t>
+      </w:r>
+      <w:proofErr w:type="spellEnd"/>
+      <w:r>
+        <w:rPr>
+          <w:b/>
+          <w:bCs/>
+          <w:sz w:val="32"/>
+          <w:szCs w:val="32"/>
+          <w:u w:val="single"/>
+        </w:rPr>
+        <w:t>:</w:t>
+      </w:r>
+    </w:p>
+    <w:p>
+      <w:pPr>
+        <w:rPr>
           <w:sz w:val="28"/>
           <w:szCs w:val="28"/>
           <w:rtl/>
@@ -1623,7 +1805,27 @@
           <w:szCs w:val="28"/>
           <w:rtl/>
         </w:rPr>
-        <w:t xml:space="preserve"> הוא מזפר השחקנים במערכת וזהו גם מספר השחקנים בעץ הכי גדול מבין הארבעה)</w:t>
+        <w:t xml:space="preserve"> הוא </w:t>
+      </w:r>
+      <w:proofErr w:type="spellStart"/>
+      <w:r>
+        <w:rPr>
+          <w:rFonts w:hint="cs"/>
+          <w:sz w:val="28"/>
+          <w:szCs w:val="28"/>
+          <w:rtl/>
+        </w:rPr>
+        <w:t>מזפר</w:t>
+      </w:r>
+      <w:proofErr w:type="spellEnd"/>
+      <w:r>
+        <w:rPr>
+          <w:rFonts w:hint="cs"/>
+          <w:sz w:val="28"/>
+          <w:szCs w:val="28"/>
+          <w:rtl/>
+        </w:rPr>
+        <w:t xml:space="preserve"> השחקנים במערכת וזהו גם מספר השחקנים בעץ הכי גדול מבין הארבעה)</w:t>
       </w:r>
     </w:p>
     <w:p>
@@ -1643,6 +1845,7 @@
         </w:rPr>
         <w:t xml:space="preserve">אם הוא היה </w:t>
       </w:r>
+      <w:proofErr w:type="spellStart"/>
       <w:r>
         <w:rPr>
           <w:sz w:val="28"/>
@@ -1650,6 +1853,7 @@
         </w:rPr>
         <w:t>top_scorer</w:t>
       </w:r>
+      <w:proofErr w:type="spellEnd"/>
       <w:r>
         <w:rPr>
           <w:rFonts w:hint="cs"/>
@@ -1659,6 +1863,7 @@
         </w:rPr>
         <w:t xml:space="preserve"> אזי נחליף את מצביעי ה</w:t>
       </w:r>
+      <w:proofErr w:type="spellStart"/>
       <w:r>
         <w:rPr>
           <w:sz w:val="28"/>
@@ -1666,14 +1871,35 @@
         </w:rPr>
         <w:t>top_scorer</w:t>
       </w:r>
-      <w:r>
-        <w:rPr>
-          <w:rFonts w:hint="cs"/>
-          <w:sz w:val="28"/>
-          <w:szCs w:val="28"/>
-          <w:rtl/>
-        </w:rPr>
-        <w:t xml:space="preserve"> הרלוונטים (ב</w:t>
+      <w:proofErr w:type="spellEnd"/>
+      <w:r>
+        <w:rPr>
+          <w:rFonts w:hint="cs"/>
+          <w:sz w:val="28"/>
+          <w:szCs w:val="28"/>
+          <w:rtl/>
+        </w:rPr>
+        <w:t xml:space="preserve"> </w:t>
+      </w:r>
+      <w:proofErr w:type="spellStart"/>
+      <w:r>
+        <w:rPr>
+          <w:rFonts w:hint="cs"/>
+          <w:sz w:val="28"/>
+          <w:szCs w:val="28"/>
+          <w:rtl/>
+        </w:rPr>
+        <w:t>הרלוונטים</w:t>
+      </w:r>
+      <w:proofErr w:type="spellEnd"/>
+      <w:r>
+        <w:rPr>
+          <w:rFonts w:hint="cs"/>
+          <w:sz w:val="28"/>
+          <w:szCs w:val="28"/>
+          <w:rtl/>
+        </w:rPr>
+        <w:t xml:space="preserve"> (ב</w:t>
       </w:r>
       <w:r>
         <w:rPr>
@@ -1793,42 +2019,106 @@
           <w:u w:val="single"/>
         </w:rPr>
       </w:pPr>
-      <w:r>
-        <w:rPr>
-          <w:b/>
-          <w:bCs/>
-          <w:sz w:val="32"/>
-          <w:szCs w:val="32"/>
-          <w:u w:val="single"/>
-        </w:rPr>
-        <w:t>Update_player:</w:t>
-      </w:r>
-    </w:p>
-    <w:p>
-      <w:pPr>
-        <w:rPr>
-          <w:sz w:val="32"/>
-          <w:szCs w:val="32"/>
-          <w:rtl/>
-        </w:rPr>
-      </w:pPr>
-      <w:r>
-        <w:rPr>
-          <w:rFonts w:hint="cs"/>
-          <w:sz w:val="32"/>
-          <w:szCs w:val="32"/>
-          <w:rtl/>
-        </w:rPr>
-        <w:t>שינוי פרטי השחקן עלול לשנות את דירוגו ביחס לשאר בשחקנים ולכן נוציאו תחילה מהעצים הרלוונטים</w:t>
-      </w:r>
-      <w:r>
-        <w:rPr>
-          <w:rFonts w:hint="cs"/>
-          <w:sz w:val="32"/>
-          <w:szCs w:val="32"/>
-          <w:rtl/>
-        </w:rPr>
-        <w:t>, נעדכן את פרטיו ואז נוסיפו חזרה.</w:t>
+      <w:proofErr w:type="spellStart"/>
+      <w:r>
+        <w:rPr>
+          <w:b/>
+          <w:bCs/>
+          <w:sz w:val="32"/>
+          <w:szCs w:val="32"/>
+          <w:u w:val="single"/>
+        </w:rPr>
+        <w:lastRenderedPageBreak/>
+        <w:t>Update_player</w:t>
+      </w:r>
+      <w:proofErr w:type="spellEnd"/>
+      <w:r>
+        <w:rPr>
+          <w:b/>
+          <w:bCs/>
+          <w:sz w:val="32"/>
+          <w:szCs w:val="32"/>
+          <w:u w:val="single"/>
+        </w:rPr>
+        <w:t>:</w:t>
+      </w:r>
+    </w:p>
+    <w:p>
+      <w:pPr>
+        <w:rPr>
+          <w:sz w:val="32"/>
+          <w:szCs w:val="32"/>
+          <w:rtl/>
+        </w:rPr>
+      </w:pPr>
+      <w:r>
+        <w:rPr>
+          <w:rFonts w:hint="cs"/>
+          <w:sz w:val="32"/>
+          <w:szCs w:val="32"/>
+          <w:rtl/>
+        </w:rPr>
+        <w:t xml:space="preserve">שינוי פרטי השחקן עלול לשנות את דירוגו ביחס לשאר בשחקנים ולכן </w:t>
+      </w:r>
+      <w:proofErr w:type="spellStart"/>
+      <w:r>
+        <w:rPr>
+          <w:rFonts w:hint="cs"/>
+          <w:sz w:val="32"/>
+          <w:szCs w:val="32"/>
+          <w:rtl/>
+        </w:rPr>
+        <w:t>נוציאו</w:t>
+      </w:r>
+      <w:proofErr w:type="spellEnd"/>
+      <w:r>
+        <w:rPr>
+          <w:rFonts w:hint="cs"/>
+          <w:sz w:val="32"/>
+          <w:szCs w:val="32"/>
+          <w:rtl/>
+        </w:rPr>
+        <w:t xml:space="preserve"> תחילה מהעצים </w:t>
+      </w:r>
+      <w:proofErr w:type="spellStart"/>
+      <w:r>
+        <w:rPr>
+          <w:rFonts w:hint="cs"/>
+          <w:sz w:val="32"/>
+          <w:szCs w:val="32"/>
+          <w:rtl/>
+        </w:rPr>
+        <w:t>הרלוונטים</w:t>
+      </w:r>
+      <w:proofErr w:type="spellEnd"/>
+      <w:r>
+        <w:rPr>
+          <w:rFonts w:hint="cs"/>
+          <w:sz w:val="32"/>
+          <w:szCs w:val="32"/>
+          <w:rtl/>
+        </w:rPr>
+        <w:t xml:space="preserve">, נעדכן את פרטיו ואז </w:t>
+      </w:r>
+      <w:proofErr w:type="spellStart"/>
+      <w:r>
+        <w:rPr>
+          <w:rFonts w:hint="cs"/>
+          <w:sz w:val="32"/>
+          <w:szCs w:val="32"/>
+          <w:rtl/>
+        </w:rPr>
+        <w:t>נוסיפו</w:t>
+      </w:r>
+      <w:proofErr w:type="spellEnd"/>
+      <w:r>
+        <w:rPr>
+          <w:rFonts w:hint="cs"/>
+          <w:sz w:val="32"/>
+          <w:szCs w:val="32"/>
+          <w:rtl/>
+        </w:rPr>
+        <w:t xml:space="preserve"> חזרה.</w:t>
       </w:r>
       <w:r>
         <w:rPr>
@@ -1886,17 +2176,7 @@
           <w:szCs w:val="32"/>
           <w:rtl/>
         </w:rPr>
-        <w:t xml:space="preserve"> הוא מספר </w:t>
-      </w:r>
-      <w:r>
-        <w:rPr>
-          <w:rFonts w:hint="cs"/>
-          <w:sz w:val="32"/>
-          <w:szCs w:val="32"/>
-          <w:rtl/>
-        </w:rPr>
-        <w:lastRenderedPageBreak/>
-        <w:t>השחקנים במערכת, מסיבות שפורטו לעיל עבור הכנסה והוצאה של שחקן לעצים.</w:t>
+        <w:t xml:space="preserve"> הוא מספר השחקנים במערכת, מסיבות שפורטו לעיל עבור הכנסה והוצאה של שחקן לעצים.</w:t>
       </w:r>
     </w:p>
     <w:p>
@@ -1993,7 +2273,6 @@
     <w:p>
       <w:pPr>
         <w:rPr>
-          <w:rFonts w:hint="cs"/>
           <w:sz w:val="32"/>
           <w:szCs w:val="32"/>
           <w:rtl/>
@@ -2049,6 +2328,7 @@
         </w:rPr>
         <w:t>, ואת המצביעים ל</w:t>
       </w:r>
+      <w:proofErr w:type="spellStart"/>
       <w:r>
         <w:rPr>
           <w:sz w:val="32"/>
@@ -2056,6 +2336,7 @@
         </w:rPr>
         <w:t>top_scorer</w:t>
       </w:r>
+      <w:proofErr w:type="spellEnd"/>
       <w:r>
         <w:rPr>
           <w:rFonts w:hint="cs"/>
@@ -2107,15 +2388,315 @@
           <w:u w:val="single"/>
         </w:rPr>
       </w:pPr>
-      <w:r>
-        <w:rPr>
-          <w:b/>
-          <w:bCs/>
-          <w:sz w:val="32"/>
-          <w:szCs w:val="32"/>
-          <w:u w:val="single"/>
-        </w:rPr>
-        <w:t>Play_match:</w:t>
+      <w:proofErr w:type="spellStart"/>
+      <w:r>
+        <w:rPr>
+          <w:b/>
+          <w:bCs/>
+          <w:sz w:val="32"/>
+          <w:szCs w:val="32"/>
+          <w:u w:val="single"/>
+        </w:rPr>
+        <w:t>Play_match</w:t>
+      </w:r>
+      <w:proofErr w:type="spellEnd"/>
+      <w:r>
+        <w:rPr>
+          <w:b/>
+          <w:bCs/>
+          <w:sz w:val="32"/>
+          <w:szCs w:val="32"/>
+          <w:u w:val="single"/>
+        </w:rPr>
+        <w:t>:</w:t>
+      </w:r>
+    </w:p>
+    <w:p>
+      <w:pPr>
+        <w:rPr>
+          <w:sz w:val="28"/>
+          <w:szCs w:val="28"/>
+          <w:rtl/>
+        </w:rPr>
+      </w:pPr>
+      <w:r>
+        <w:rPr>
+          <w:rFonts w:hint="cs"/>
+          <w:sz w:val="28"/>
+          <w:szCs w:val="28"/>
+          <w:rtl/>
+        </w:rPr>
+        <w:t xml:space="preserve">חיפוש הקבוצות בעץ הקבוצות בסיבוכיות של </w:t>
+      </w:r>
+      <w:r>
+        <w:rPr>
+          <w:sz w:val="28"/>
+          <w:szCs w:val="28"/>
+        </w:rPr>
+        <w:t>log(k)</w:t>
+      </w:r>
+      <w:r>
+        <w:rPr>
+          <w:rFonts w:hint="cs"/>
+          <w:sz w:val="28"/>
+          <w:szCs w:val="28"/>
+          <w:rtl/>
+        </w:rPr>
+        <w:t xml:space="preserve"> כאשר </w:t>
+      </w:r>
+      <w:r>
+        <w:rPr>
+          <w:sz w:val="28"/>
+          <w:szCs w:val="28"/>
+        </w:rPr>
+        <w:t>k</w:t>
+      </w:r>
+      <w:r>
+        <w:rPr>
+          <w:rFonts w:hint="cs"/>
+          <w:sz w:val="28"/>
+          <w:szCs w:val="28"/>
+          <w:rtl/>
+        </w:rPr>
+        <w:t xml:space="preserve"> הוא מספר הקבוצות במערכת (סיבוכיות חיפוש בעץ </w:t>
+      </w:r>
+      <w:proofErr w:type="spellStart"/>
+      <w:r>
+        <w:rPr>
+          <w:sz w:val="28"/>
+          <w:szCs w:val="28"/>
+        </w:rPr>
+        <w:t>avl</w:t>
+      </w:r>
+      <w:proofErr w:type="spellEnd"/>
+      <w:r>
+        <w:rPr>
+          <w:rFonts w:hint="cs"/>
+          <w:sz w:val="28"/>
+          <w:szCs w:val="28"/>
+          <w:rtl/>
+        </w:rPr>
+        <w:t>)</w:t>
+      </w:r>
+    </w:p>
+    <w:p>
+      <w:pPr>
+        <w:rPr>
+          <w:sz w:val="28"/>
+          <w:szCs w:val="28"/>
+          <w:rtl/>
+        </w:rPr>
+      </w:pPr>
+      <w:r>
+        <w:rPr>
+          <w:rFonts w:hint="cs"/>
+          <w:sz w:val="28"/>
+          <w:szCs w:val="28"/>
+          <w:rtl/>
+        </w:rPr>
+        <w:t xml:space="preserve">לאחר מכן השוואת </w:t>
+      </w:r>
+      <w:r>
+        <w:rPr>
+          <w:rFonts w:hint="cs"/>
+          <w:sz w:val="28"/>
+          <w:szCs w:val="28"/>
+          <w:rtl/>
+        </w:rPr>
+        <w:t>ה</w:t>
+      </w:r>
+      <w:r>
+        <w:rPr>
+          <w:sz w:val="28"/>
+          <w:szCs w:val="28"/>
+        </w:rPr>
+        <w:t>score</w:t>
+      </w:r>
+      <w:r>
+        <w:rPr>
+          <w:rFonts w:hint="cs"/>
+          <w:sz w:val="28"/>
+          <w:szCs w:val="28"/>
+          <w:rtl/>
+        </w:rPr>
+        <w:t xml:space="preserve"> של הקבוצות</w:t>
+      </w:r>
+      <w:r>
+        <w:rPr>
+          <w:rFonts w:hint="cs"/>
+          <w:sz w:val="28"/>
+          <w:szCs w:val="28"/>
+          <w:rtl/>
+        </w:rPr>
+        <w:t xml:space="preserve"> בעזרת פונקציית עזר שמבצעת חישוב מתאים על השדות של הקבוצות המתאימות. </w:t>
+      </w:r>
+      <w:r>
+        <w:rPr>
+          <w:rFonts w:hint="cs"/>
+          <w:sz w:val="28"/>
+          <w:szCs w:val="28"/>
+          <w:rtl/>
+        </w:rPr>
+        <w:t>הניקוד ו</w:t>
+      </w:r>
+      <w:r>
+        <w:rPr>
+          <w:rFonts w:hint="cs"/>
+          <w:sz w:val="28"/>
+          <w:szCs w:val="28"/>
+          <w:rtl/>
+        </w:rPr>
+        <w:t>סך הניקוד</w:t>
+      </w:r>
+      <w:r>
+        <w:rPr>
+          <w:rFonts w:hint="cs"/>
+          <w:sz w:val="28"/>
+          <w:szCs w:val="28"/>
+          <w:rtl/>
+        </w:rPr>
+        <w:t xml:space="preserve"> ו</w:t>
+      </w:r>
+      <w:r>
+        <w:rPr>
+          <w:rFonts w:hint="cs"/>
+          <w:sz w:val="28"/>
+          <w:szCs w:val="28"/>
+          <w:rtl/>
+        </w:rPr>
+        <w:t>השערים</w:t>
+      </w:r>
+      <w:r>
+        <w:rPr>
+          <w:rFonts w:hint="cs"/>
+          <w:sz w:val="28"/>
+          <w:szCs w:val="28"/>
+          <w:rtl/>
+        </w:rPr>
+        <w:t xml:space="preserve"> של כל קבוצה שמורים כשדות שלה</w:t>
+      </w:r>
+      <w:r>
+        <w:rPr>
+          <w:rFonts w:hint="cs"/>
+          <w:sz w:val="28"/>
+          <w:szCs w:val="28"/>
+          <w:rtl/>
+        </w:rPr>
+        <w:t>, ולכן זה נעשה</w:t>
+      </w:r>
+      <w:r>
+        <w:rPr>
+          <w:rFonts w:hint="cs"/>
+          <w:sz w:val="28"/>
+          <w:szCs w:val="28"/>
+          <w:rtl/>
+        </w:rPr>
+        <w:t xml:space="preserve"> בסיבוכיות של </w:t>
+      </w:r>
+      <w:r>
+        <w:rPr>
+          <w:sz w:val="28"/>
+          <w:szCs w:val="28"/>
+        </w:rPr>
+        <w:t>o(1)</w:t>
+      </w:r>
+      <w:r>
+        <w:rPr>
+          <w:rFonts w:hint="cs"/>
+          <w:sz w:val="28"/>
+          <w:szCs w:val="28"/>
+          <w:rtl/>
+        </w:rPr>
+        <w:t xml:space="preserve">. </w:t>
+      </w:r>
+    </w:p>
+    <w:p>
+      <w:pPr>
+        <w:rPr>
+          <w:rFonts w:hint="cs"/>
+          <w:sz w:val="28"/>
+          <w:szCs w:val="28"/>
+          <w:rtl/>
+        </w:rPr>
+      </w:pPr>
+      <w:r>
+        <w:rPr>
+          <w:rFonts w:hint="cs"/>
+          <w:sz w:val="28"/>
+          <w:szCs w:val="28"/>
+          <w:rtl/>
+        </w:rPr>
+        <w:t xml:space="preserve">קביעת </w:t>
+      </w:r>
+      <w:r>
+        <w:rPr>
+          <w:rFonts w:hint="cs"/>
+          <w:sz w:val="28"/>
+          <w:szCs w:val="28"/>
+          <w:rtl/>
+        </w:rPr>
+        <w:t xml:space="preserve">תיקו או קביעת </w:t>
+      </w:r>
+      <w:r>
+        <w:rPr>
+          <w:rFonts w:hint="cs"/>
+          <w:sz w:val="28"/>
+          <w:szCs w:val="28"/>
+          <w:rtl/>
+        </w:rPr>
+        <w:t>הקבוצה המנצחת ועדכון השדות שלה בהתאם</w:t>
+      </w:r>
+      <w:r>
+        <w:rPr>
+          <w:rFonts w:hint="cs"/>
+          <w:sz w:val="28"/>
+          <w:szCs w:val="28"/>
+          <w:rtl/>
+        </w:rPr>
+        <w:t xml:space="preserve"> גם </w:t>
+      </w:r>
+      <w:r>
+        <w:rPr>
+          <w:rFonts w:hint="cs"/>
+          <w:sz w:val="28"/>
+          <w:szCs w:val="28"/>
+          <w:rtl/>
+        </w:rPr>
+        <w:t>נעשה</w:t>
+      </w:r>
+      <w:r>
+        <w:rPr>
+          <w:rFonts w:hint="cs"/>
+          <w:sz w:val="28"/>
+          <w:szCs w:val="28"/>
+          <w:rtl/>
+        </w:rPr>
+        <w:t xml:space="preserve"> בסיבוכיות </w:t>
+      </w:r>
+      <w:r>
+        <w:rPr>
+          <w:sz w:val="28"/>
+          <w:szCs w:val="28"/>
+        </w:rPr>
+        <w:t>o(1)</w:t>
+      </w:r>
+      <w:r>
+        <w:rPr>
+          <w:rFonts w:hint="cs"/>
+          <w:sz w:val="28"/>
+          <w:szCs w:val="28"/>
+          <w:rtl/>
+        </w:rPr>
+        <w:t xml:space="preserve"> מכיוון שזהו עדכון מספר סופי וידוע של שדות</w:t>
+      </w:r>
+      <w:r>
+        <w:rPr>
+          <w:rFonts w:hint="cs"/>
+          <w:sz w:val="28"/>
+          <w:szCs w:val="28"/>
+          <w:rtl/>
+        </w:rPr>
+        <w:t>.</w:t>
       </w:r>
     </w:p>
     <w:p>
@@ -2134,6 +2715,7 @@
           <w:u w:val="single"/>
         </w:rPr>
       </w:pPr>
+      <w:proofErr w:type="spellStart"/>
       <w:r>
         <w:rPr>
           <w:b/>
@@ -2144,6 +2726,7 @@
         </w:rPr>
         <w:t>Get_num_played_games</w:t>
       </w:r>
+      <w:proofErr w:type="spellEnd"/>
       <w:r>
         <w:rPr>
           <w:b/>
@@ -2154,6 +2737,295 @@
         </w:rPr>
         <w:t>:</w:t>
       </w:r>
+    </w:p>
+    <w:p>
+      <w:pPr>
+        <w:rPr>
+          <w:rFonts w:hint="cs"/>
+          <w:sz w:val="28"/>
+          <w:szCs w:val="28"/>
+          <w:rtl/>
+        </w:rPr>
+      </w:pPr>
+      <w:r>
+        <w:rPr>
+          <w:rFonts w:hint="cs"/>
+          <w:sz w:val="28"/>
+          <w:szCs w:val="28"/>
+          <w:rtl/>
+        </w:rPr>
+        <w:t xml:space="preserve">ראשית נחפש את השחקן בעץ כל השחקנים במערכת בסיבוכיות של </w:t>
+      </w:r>
+      <w:r>
+        <w:rPr>
+          <w:sz w:val="28"/>
+          <w:szCs w:val="28"/>
+        </w:rPr>
+        <w:t>log(n)</w:t>
+      </w:r>
+      <w:r>
+        <w:rPr>
+          <w:rFonts w:hint="cs"/>
+          <w:sz w:val="28"/>
+          <w:szCs w:val="28"/>
+          <w:rtl/>
+        </w:rPr>
+        <w:t xml:space="preserve"> </w:t>
+      </w:r>
+      <w:proofErr w:type="spellStart"/>
+      <w:r>
+        <w:rPr>
+          <w:rFonts w:hint="cs"/>
+          <w:sz w:val="28"/>
+          <w:szCs w:val="28"/>
+          <w:rtl/>
+        </w:rPr>
+        <w:t>כשאשר</w:t>
+      </w:r>
+      <w:proofErr w:type="spellEnd"/>
+      <w:r>
+        <w:rPr>
+          <w:rFonts w:hint="cs"/>
+          <w:sz w:val="28"/>
+          <w:szCs w:val="28"/>
+          <w:rtl/>
+        </w:rPr>
+        <w:t xml:space="preserve"> </w:t>
+      </w:r>
+      <w:r>
+        <w:rPr>
+          <w:sz w:val="28"/>
+          <w:szCs w:val="28"/>
+        </w:rPr>
+        <w:t>n</w:t>
+      </w:r>
+      <w:r>
+        <w:rPr>
+          <w:rFonts w:hint="cs"/>
+          <w:sz w:val="28"/>
+          <w:szCs w:val="28"/>
+          <w:rtl/>
+        </w:rPr>
+        <w:t xml:space="preserve"> הוא מספר השחקנים במערכת</w:t>
+      </w:r>
+      <w:r>
+        <w:rPr>
+          <w:rFonts w:hint="cs"/>
+          <w:sz w:val="28"/>
+          <w:szCs w:val="28"/>
+          <w:rtl/>
+        </w:rPr>
+        <w:t xml:space="preserve"> (חיפוש בעץ </w:t>
+      </w:r>
+      <w:proofErr w:type="spellStart"/>
+      <w:r>
+        <w:rPr>
+          <w:sz w:val="28"/>
+          <w:szCs w:val="28"/>
+        </w:rPr>
+        <w:t>avl</w:t>
+      </w:r>
+      <w:proofErr w:type="spellEnd"/>
+      <w:r>
+        <w:rPr>
+          <w:rFonts w:hint="cs"/>
+          <w:sz w:val="28"/>
+          <w:szCs w:val="28"/>
+          <w:rtl/>
+        </w:rPr>
+        <w:t xml:space="preserve">). לאחר מכן נחשב את כמות המשחקים </w:t>
+      </w:r>
+      <w:proofErr w:type="spellStart"/>
+      <w:r>
+        <w:rPr>
+          <w:rFonts w:hint="cs"/>
+          <w:sz w:val="28"/>
+          <w:szCs w:val="28"/>
+          <w:rtl/>
+        </w:rPr>
+        <w:t>שששיחק</w:t>
+      </w:r>
+      <w:proofErr w:type="spellEnd"/>
+      <w:r>
+        <w:rPr>
+          <w:rFonts w:hint="cs"/>
+          <w:sz w:val="28"/>
+          <w:szCs w:val="28"/>
+          <w:rtl/>
+        </w:rPr>
+        <w:t xml:space="preserve"> בסיבוכיות של </w:t>
+      </w:r>
+      <w:r>
+        <w:rPr>
+          <w:sz w:val="28"/>
+          <w:szCs w:val="28"/>
+        </w:rPr>
+        <w:t>o(1)</w:t>
+      </w:r>
+      <w:r>
+        <w:rPr>
+          <w:rFonts w:hint="cs"/>
+          <w:sz w:val="28"/>
+          <w:szCs w:val="28"/>
+          <w:rtl/>
+        </w:rPr>
+        <w:t xml:space="preserve"> באופן הבא:</w:t>
+      </w:r>
+    </w:p>
+    <w:p>
+      <w:pPr>
+        <w:rPr>
+          <w:sz w:val="28"/>
+          <w:szCs w:val="28"/>
+          <w:rtl/>
+        </w:rPr>
+      </w:pPr>
+      <w:r>
+        <w:rPr>
+          <w:rFonts w:hint="cs"/>
+          <w:sz w:val="28"/>
+          <w:szCs w:val="28"/>
+          <w:rtl/>
+        </w:rPr>
+        <w:t>שמירת המידע על כמות המשחקים ששיחק כל שחקן נעשית באופן הבא:</w:t>
+      </w:r>
+    </w:p>
+    <w:p>
+      <w:pPr>
+        <w:rPr>
+          <w:sz w:val="28"/>
+          <w:szCs w:val="28"/>
+          <w:rtl/>
+        </w:rPr>
+      </w:pPr>
+      <w:r>
+        <w:rPr>
+          <w:rFonts w:hint="cs"/>
+          <w:sz w:val="28"/>
+          <w:szCs w:val="28"/>
+          <w:rtl/>
+        </w:rPr>
+        <w:t>כשאר מוסיפים שחקן לקבוצה, שומרים לאותו שחקן כשדה את כמות המשחקים ששיחק עד רגע ההוספה</w:t>
+      </w:r>
+      <w:r>
+        <w:rPr>
+          <w:rFonts w:hint="cs"/>
+          <w:sz w:val="28"/>
+          <w:szCs w:val="28"/>
+          <w:rtl/>
+        </w:rPr>
+        <w:t>, וממספר זה מורידים את כמות המשחקים ששיחקה הקבוצה בלעדיו עד אותו רגע</w:t>
+      </w:r>
+      <w:r>
+        <w:rPr>
+          <w:rFonts w:hint="cs"/>
+          <w:sz w:val="28"/>
+          <w:szCs w:val="28"/>
+          <w:rtl/>
+        </w:rPr>
+        <w:t xml:space="preserve">. </w:t>
+      </w:r>
+      <w:r>
+        <w:rPr>
+          <w:rFonts w:hint="cs"/>
+          <w:sz w:val="28"/>
+          <w:szCs w:val="28"/>
+          <w:rtl/>
+        </w:rPr>
+        <w:t xml:space="preserve">החל </w:t>
+      </w:r>
+      <w:r>
+        <w:rPr>
+          <w:rFonts w:hint="cs"/>
+          <w:sz w:val="28"/>
+          <w:szCs w:val="28"/>
+          <w:rtl/>
+        </w:rPr>
+        <w:t xml:space="preserve">מרגע זה, </w:t>
+      </w:r>
+      <w:r>
+        <w:rPr>
+          <w:rFonts w:hint="cs"/>
+          <w:sz w:val="28"/>
+          <w:szCs w:val="28"/>
+          <w:rtl/>
+        </w:rPr>
+        <w:t xml:space="preserve">בכל משחק של הקבוצה מתעדכן רק השדה של </w:t>
+      </w:r>
+      <w:r>
+        <w:rPr>
+          <w:rFonts w:hint="cs"/>
+          <w:sz w:val="28"/>
+          <w:szCs w:val="28"/>
+          <w:rtl/>
+        </w:rPr>
+        <w:t>המשחקים שהקבוצה שיחקה.</w:t>
+      </w:r>
+    </w:p>
+    <w:p>
+      <w:pPr>
+        <w:rPr>
+          <w:sz w:val="28"/>
+          <w:szCs w:val="28"/>
+          <w:rtl/>
+        </w:rPr>
+      </w:pPr>
+      <w:r>
+        <w:rPr>
+          <w:rFonts w:hint="cs"/>
+          <w:sz w:val="28"/>
+          <w:szCs w:val="28"/>
+          <w:rtl/>
+        </w:rPr>
+        <w:lastRenderedPageBreak/>
+        <w:t xml:space="preserve">ואז, כאשר נגיע לחשב את כמות השחקנים של שחקן ספציפי, פשוט נחבר את שדה המשחקים של השחקן ושדה המשחקים של הקבוצה שנמצא בה. </w:t>
+      </w:r>
+      <w:proofErr w:type="spellStart"/>
+      <w:r>
+        <w:rPr>
+          <w:rFonts w:hint="cs"/>
+          <w:sz w:val="28"/>
+          <w:szCs w:val="28"/>
+          <w:rtl/>
+        </w:rPr>
+        <w:t>סכימת</w:t>
+      </w:r>
+      <w:proofErr w:type="spellEnd"/>
+      <w:r>
+        <w:rPr>
+          <w:rFonts w:hint="cs"/>
+          <w:sz w:val="28"/>
+          <w:szCs w:val="28"/>
+          <w:rtl/>
+        </w:rPr>
+        <w:t xml:space="preserve"> שני השדות האלה נעשית בסיבוכיות </w:t>
+      </w:r>
+      <w:r>
+        <w:rPr>
+          <w:sz w:val="28"/>
+          <w:szCs w:val="28"/>
+        </w:rPr>
+        <w:t>o(1)</w:t>
+      </w:r>
+      <w:r>
+        <w:rPr>
+          <w:rFonts w:hint="cs"/>
+          <w:sz w:val="28"/>
+          <w:szCs w:val="28"/>
+          <w:rtl/>
+        </w:rPr>
+        <w:t>.</w:t>
+      </w:r>
+    </w:p>
+    <w:p>
+      <w:pPr>
+        <w:rPr>
+          <w:rFonts w:hint="cs"/>
+          <w:sz w:val="28"/>
+          <w:szCs w:val="28"/>
+          <w:rtl/>
+        </w:rPr>
+      </w:pPr>
     </w:p>
     <w:p>
       <w:pPr>
@@ -2171,15 +3043,112 @@
           <w:u w:val="single"/>
         </w:rPr>
       </w:pPr>
-      <w:r>
-        <w:rPr>
-          <w:b/>
-          <w:bCs/>
-          <w:sz w:val="32"/>
-          <w:szCs w:val="32"/>
-          <w:u w:val="single"/>
-        </w:rPr>
-        <w:t>Get_team_points:</w:t>
+      <w:proofErr w:type="spellStart"/>
+      <w:r>
+        <w:rPr>
+          <w:b/>
+          <w:bCs/>
+          <w:sz w:val="32"/>
+          <w:szCs w:val="32"/>
+          <w:u w:val="single"/>
+        </w:rPr>
+        <w:t>Get_team_points</w:t>
+      </w:r>
+      <w:proofErr w:type="spellEnd"/>
+      <w:r>
+        <w:rPr>
+          <w:b/>
+          <w:bCs/>
+          <w:sz w:val="32"/>
+          <w:szCs w:val="32"/>
+          <w:u w:val="single"/>
+        </w:rPr>
+        <w:t>:</w:t>
+      </w:r>
+    </w:p>
+    <w:p>
+      <w:pPr>
+        <w:rPr>
+          <w:sz w:val="28"/>
+          <w:szCs w:val="28"/>
+          <w:rtl/>
+        </w:rPr>
+      </w:pPr>
+      <w:r>
+        <w:rPr>
+          <w:rFonts w:hint="cs"/>
+          <w:sz w:val="28"/>
+          <w:szCs w:val="28"/>
+          <w:rtl/>
+        </w:rPr>
+        <w:t xml:space="preserve">חיפוש הקבוצה בעץ הקבוצות בסיבוכיות של </w:t>
+      </w:r>
+      <w:r>
+        <w:rPr>
+          <w:sz w:val="28"/>
+          <w:szCs w:val="28"/>
+        </w:rPr>
+        <w:t>log(k)</w:t>
+      </w:r>
+      <w:r>
+        <w:rPr>
+          <w:rFonts w:hint="cs"/>
+          <w:sz w:val="28"/>
+          <w:szCs w:val="28"/>
+          <w:rtl/>
+        </w:rPr>
+        <w:t xml:space="preserve"> כאשר </w:t>
+      </w:r>
+      <w:r>
+        <w:rPr>
+          <w:sz w:val="28"/>
+          <w:szCs w:val="28"/>
+        </w:rPr>
+        <w:t>k</w:t>
+      </w:r>
+      <w:r>
+        <w:rPr>
+          <w:rFonts w:hint="cs"/>
+          <w:sz w:val="28"/>
+          <w:szCs w:val="28"/>
+          <w:rtl/>
+        </w:rPr>
+        <w:t xml:space="preserve"> הוא מספר הקבוצות במערכת. (מסיבות שתוארו לעיל)</w:t>
+      </w:r>
+    </w:p>
+    <w:p>
+      <w:pPr>
+        <w:rPr>
+          <w:rFonts w:hint="cs"/>
+          <w:sz w:val="28"/>
+          <w:szCs w:val="28"/>
+          <w:rtl/>
+        </w:rPr>
+      </w:pPr>
+      <w:r>
+        <w:rPr>
+          <w:rFonts w:hint="cs"/>
+          <w:sz w:val="28"/>
+          <w:szCs w:val="28"/>
+          <w:rtl/>
+        </w:rPr>
+        <w:t xml:space="preserve">לאחר מכן נחזיר את שדה הנקודות של הקבוצה בסיבוכיות של </w:t>
+      </w:r>
+      <w:r>
+        <w:rPr>
+          <w:sz w:val="28"/>
+          <w:szCs w:val="28"/>
+        </w:rPr>
+        <w:t>o(1)</w:t>
+      </w:r>
+      <w:r>
+        <w:rPr>
+          <w:rFonts w:hint="cs"/>
+          <w:sz w:val="28"/>
+          <w:szCs w:val="28"/>
+          <w:rtl/>
+        </w:rPr>
+        <w:t>.</w:t>
       </w:r>
     </w:p>
     <w:p>
@@ -2198,16 +3167,39 @@
           <w:u w:val="single"/>
         </w:rPr>
       </w:pPr>
-      <w:r>
-        <w:rPr>
-          <w:b/>
-          <w:bCs/>
-          <w:sz w:val="32"/>
-          <w:szCs w:val="32"/>
-          <w:u w:val="single"/>
-        </w:rPr>
-        <w:t>Unite_teams:</w:t>
-      </w:r>
+      <w:proofErr w:type="spellStart"/>
+      <w:r>
+        <w:rPr>
+          <w:b/>
+          <w:bCs/>
+          <w:sz w:val="32"/>
+          <w:szCs w:val="32"/>
+          <w:u w:val="single"/>
+        </w:rPr>
+        <w:t>Unite_teams</w:t>
+      </w:r>
+      <w:proofErr w:type="spellEnd"/>
+      <w:r>
+        <w:rPr>
+          <w:b/>
+          <w:bCs/>
+          <w:sz w:val="32"/>
+          <w:szCs w:val="32"/>
+          <w:u w:val="single"/>
+        </w:rPr>
+        <w:t>:</w:t>
+      </w:r>
+    </w:p>
+    <w:p>
+      <w:pPr>
+        <w:rPr>
+          <w:b/>
+          <w:bCs/>
+          <w:sz w:val="32"/>
+          <w:szCs w:val="32"/>
+          <w:u w:val="single"/>
+        </w:rPr>
+      </w:pPr>
     </w:p>
     <w:p>
       <w:pPr>
@@ -2225,15 +3217,27 @@
           <w:u w:val="single"/>
         </w:rPr>
       </w:pPr>
-      <w:r>
-        <w:rPr>
-          <w:b/>
-          <w:bCs/>
-          <w:sz w:val="32"/>
-          <w:szCs w:val="32"/>
-          <w:u w:val="single"/>
-        </w:rPr>
-        <w:t>Get_top_scorer:</w:t>
+      <w:proofErr w:type="spellStart"/>
+      <w:r>
+        <w:rPr>
+          <w:b/>
+          <w:bCs/>
+          <w:sz w:val="32"/>
+          <w:szCs w:val="32"/>
+          <w:u w:val="single"/>
+        </w:rPr>
+        <w:t>Get_top_scorer</w:t>
+      </w:r>
+      <w:proofErr w:type="spellEnd"/>
+      <w:r>
+        <w:rPr>
+          <w:b/>
+          <w:bCs/>
+          <w:sz w:val="32"/>
+          <w:szCs w:val="32"/>
+          <w:u w:val="single"/>
+        </w:rPr>
+        <w:t>:</w:t>
       </w:r>
     </w:p>
     <w:p>
@@ -2252,15 +3256,27 @@
           <w:u w:val="single"/>
         </w:rPr>
       </w:pPr>
-      <w:r>
-        <w:rPr>
-          <w:b/>
-          <w:bCs/>
-          <w:sz w:val="32"/>
-          <w:szCs w:val="32"/>
-          <w:u w:val="single"/>
-        </w:rPr>
-        <w:t>Get_all_players_count:</w:t>
+      <w:proofErr w:type="spellStart"/>
+      <w:r>
+        <w:rPr>
+          <w:b/>
+          <w:bCs/>
+          <w:sz w:val="32"/>
+          <w:szCs w:val="32"/>
+          <w:u w:val="single"/>
+        </w:rPr>
+        <w:t>Get_all_players_count</w:t>
+      </w:r>
+      <w:proofErr w:type="spellEnd"/>
+      <w:r>
+        <w:rPr>
+          <w:b/>
+          <w:bCs/>
+          <w:sz w:val="32"/>
+          <w:szCs w:val="32"/>
+          <w:u w:val="single"/>
+        </w:rPr>
+        <w:t>:</w:t>
       </w:r>
     </w:p>
     <w:p>
@@ -2279,15 +3295,27 @@
           <w:u w:val="single"/>
         </w:rPr>
       </w:pPr>
-      <w:r>
-        <w:rPr>
-          <w:b/>
-          <w:bCs/>
-          <w:sz w:val="32"/>
-          <w:szCs w:val="32"/>
-          <w:u w:val="single"/>
-        </w:rPr>
-        <w:t>Get_all_players:</w:t>
+      <w:proofErr w:type="spellStart"/>
+      <w:r>
+        <w:rPr>
+          <w:b/>
+          <w:bCs/>
+          <w:sz w:val="32"/>
+          <w:szCs w:val="32"/>
+          <w:u w:val="single"/>
+        </w:rPr>
+        <w:t>Get_all_players</w:t>
+      </w:r>
+      <w:proofErr w:type="spellEnd"/>
+      <w:r>
+        <w:rPr>
+          <w:b/>
+          <w:bCs/>
+          <w:sz w:val="32"/>
+          <w:szCs w:val="32"/>
+          <w:u w:val="single"/>
+        </w:rPr>
+        <w:t>:</w:t>
       </w:r>
     </w:p>
     <w:p>
@@ -2306,15 +3334,27 @@
           <w:u w:val="single"/>
         </w:rPr>
       </w:pPr>
-      <w:r>
-        <w:rPr>
-          <w:b/>
-          <w:bCs/>
-          <w:sz w:val="32"/>
-          <w:szCs w:val="32"/>
-          <w:u w:val="single"/>
-        </w:rPr>
-        <w:t>Get_closest_player:</w:t>
+      <w:proofErr w:type="spellStart"/>
+      <w:r>
+        <w:rPr>
+          <w:b/>
+          <w:bCs/>
+          <w:sz w:val="32"/>
+          <w:szCs w:val="32"/>
+          <w:u w:val="single"/>
+        </w:rPr>
+        <w:t>Get_closest_player</w:t>
+      </w:r>
+      <w:proofErr w:type="spellEnd"/>
+      <w:r>
+        <w:rPr>
+          <w:b/>
+          <w:bCs/>
+          <w:sz w:val="32"/>
+          <w:szCs w:val="32"/>
+          <w:u w:val="single"/>
+        </w:rPr>
+        <w:t>:</w:t>
       </w:r>
     </w:p>
     <w:p>
@@ -2333,15 +3373,27 @@
           <w:u w:val="single"/>
         </w:rPr>
       </w:pPr>
-      <w:r>
-        <w:rPr>
-          <w:b/>
-          <w:bCs/>
-          <w:sz w:val="32"/>
-          <w:szCs w:val="32"/>
-          <w:u w:val="single"/>
-        </w:rPr>
-        <w:t>Knockout_player:</w:t>
+      <w:proofErr w:type="spellStart"/>
+      <w:r>
+        <w:rPr>
+          <w:b/>
+          <w:bCs/>
+          <w:sz w:val="32"/>
+          <w:szCs w:val="32"/>
+          <w:u w:val="single"/>
+        </w:rPr>
+        <w:t>Knockout_player</w:t>
+      </w:r>
+      <w:proofErr w:type="spellEnd"/>
+      <w:r>
+        <w:rPr>
+          <w:b/>
+          <w:bCs/>
+          <w:sz w:val="32"/>
+          <w:szCs w:val="32"/>
+          <w:u w:val="single"/>
+        </w:rPr>
+        <w:t>:</w:t>
       </w:r>
     </w:p>
     <w:p>
@@ -2349,20 +3401,18 @@
         <w:pStyle w:val="a3"/>
         <w:ind w:left="360"/>
         <w:rPr>
-          <w:rFonts w:hint="cs"/>
-          <w:b/>
-          <w:bCs/>
-          <w:sz w:val="32"/>
-          <w:szCs w:val="32"/>
-          <w:u w:val="single"/>
-          <w:rtl/>
-        </w:rPr>
-      </w:pPr>
-    </w:p>
-    <w:p>
-      <w:pPr>
-        <w:rPr>
-          <w:rFonts w:hint="cs"/>
+          <w:b/>
+          <w:bCs/>
+          <w:sz w:val="32"/>
+          <w:szCs w:val="32"/>
+          <w:u w:val="single"/>
+          <w:rtl/>
+        </w:rPr>
+      </w:pPr>
+    </w:p>
+    <w:p>
+      <w:pPr>
+        <w:rPr>
           <w:b/>
           <w:bCs/>
           <w:sz w:val="32"/>
@@ -2404,7 +3454,6 @@
         </w:numPr>
         <w:ind w:left="360"/>
         <w:rPr>
-          <w:rFonts w:hint="cs"/>
           <w:b/>
           <w:bCs/>
           <w:sz w:val="32"/>

</xml_diff>